<commit_message>
Fichiers word de suivis à jour pour seance du 24.03.22
</commit_message>
<xml_diff>
--- a/SPRINT I.docx
+++ b/SPRINT I.docx
@@ -255,9 +255,31 @@
       <w:pPr>
         <w:jc w:val="both"/>
         <w:rPr>
-          <w:color w:val="FF0000"/>
-        </w:rPr>
-      </w:pPr>
+          <w:lang w:val="en-US"/>
+        </w:rPr>
+      </w:pPr>
+      <w:r>
+        <w:rPr>
+          <w:lang w:val="en-US"/>
+        </w:rPr>
+        <w:t xml:space="preserve">Olivier : command line </w:t>
+      </w:r>
+    </w:p>
+    <w:p>
+      <w:pPr>
+        <w:jc w:val="both"/>
+      </w:pPr>
+      <w:r>
+        <w:t>Nicolas : input (parseur, lecture md)</w:t>
+      </w:r>
+    </w:p>
+    <w:p>
+      <w:pPr>
+        <w:jc w:val="both"/>
+      </w:pPr>
+      <w:r>
+        <w:t>Victoria : output (écriture html)</w:t>
+      </w:r>
     </w:p>
     <w:sectPr>
       <w:pgSz w:w="11900" w:h="16840"/>

</xml_diff>